<commit_message>
Yêu cầu từ thầy cô.
</commit_message>
<xml_diff>
--- a/2. Specs/2.User Needs.docx
+++ b/2. Specs/2.User Needs.docx
@@ -2958,7 +2958,767 @@
           <w:sz w:val="24"/>
           <w:szCs w:val="24"/>
         </w:rPr>
-        <w:t>PARAGRAPH</w:t>
+        <w:t>Lấy yêu cầu từ thầy, cô dạy lớp 4</w:t>
+      </w:r>
+    </w:p>
+    <w:p>
+      <w:pPr>
+        <w:pBdr>
+          <w:right w:val="double" w:sz="6" w:space="1" w:color="550000"/>
+        </w:pBdr>
+        <w:shd w:val="clear" w:color="auto" w:fill="FFFFFF"/>
+        <w:spacing w:after="161" w:line="240" w:lineRule="auto"/>
+        <w:ind w:left="720"/>
+        <w:rPr>
+          <w:rFonts w:ascii="Verdana" w:eastAsia="Times New Roman" w:hAnsi="Verdana" w:cs="Times New Roman"/>
+          <w:color w:val="000000"/>
+          <w:sz w:val="24"/>
+          <w:szCs w:val="24"/>
+        </w:rPr>
+      </w:pPr>
+      <w:r>
+        <w:rPr>
+          <w:rFonts w:ascii="Verdana" w:eastAsia="Times New Roman" w:hAnsi="Verdana" w:cs="Times New Roman"/>
+          <w:color w:val="000000"/>
+          <w:sz w:val="24"/>
+          <w:szCs w:val="24"/>
+        </w:rPr>
+        <w:t>Phần chung:</w:t>
+      </w:r>
+    </w:p>
+    <w:p>
+      <w:pPr>
+        <w:pStyle w:val="ListParagraph"/>
+        <w:numPr>
+          <w:ilvl w:val="0"/>
+          <w:numId w:val="14"/>
+        </w:numPr>
+        <w:pBdr>
+          <w:right w:val="double" w:sz="6" w:space="1" w:color="550000"/>
+        </w:pBdr>
+        <w:shd w:val="clear" w:color="auto" w:fill="FFFFFF"/>
+        <w:spacing w:after="161" w:line="240" w:lineRule="auto"/>
+        <w:rPr>
+          <w:rFonts w:ascii="Verdana" w:eastAsia="Times New Roman" w:hAnsi="Verdana" w:cs="Times New Roman"/>
+          <w:color w:val="000000"/>
+          <w:sz w:val="24"/>
+          <w:szCs w:val="24"/>
+        </w:rPr>
+      </w:pPr>
+      <w:r>
+        <w:rPr>
+          <w:rFonts w:ascii="Verdana" w:eastAsia="Times New Roman" w:hAnsi="Verdana" w:cs="Times New Roman"/>
+          <w:color w:val="000000"/>
+          <w:sz w:val="24"/>
+          <w:szCs w:val="24"/>
+        </w:rPr>
+        <w:t>Luôn có trả bài học cũ trong bài học mới bằng hình thức giống chương trình Trúc Xanh, có chấm điểm, lưu điểm để học sinh có động lực học.</w:t>
+      </w:r>
+    </w:p>
+    <w:p>
+      <w:pPr>
+        <w:pStyle w:val="ListParagraph"/>
+        <w:numPr>
+          <w:ilvl w:val="0"/>
+          <w:numId w:val="14"/>
+        </w:numPr>
+        <w:pBdr>
+          <w:right w:val="double" w:sz="6" w:space="1" w:color="550000"/>
+        </w:pBdr>
+        <w:shd w:val="clear" w:color="auto" w:fill="FFFFFF"/>
+        <w:spacing w:after="161" w:line="240" w:lineRule="auto"/>
+        <w:rPr>
+          <w:rFonts w:ascii="Verdana" w:eastAsia="Times New Roman" w:hAnsi="Verdana" w:cs="Times New Roman"/>
+          <w:color w:val="000000"/>
+          <w:sz w:val="24"/>
+          <w:szCs w:val="24"/>
+        </w:rPr>
+      </w:pPr>
+      <w:r>
+        <w:rPr>
+          <w:rFonts w:ascii="Verdana" w:eastAsia="Times New Roman" w:hAnsi="Verdana" w:cs="Times New Roman"/>
+          <w:color w:val="000000"/>
+          <w:sz w:val="24"/>
+          <w:szCs w:val="24"/>
+        </w:rPr>
+        <w:t>Sau mỗi bài học luôn có phần kiểm tra bài đã học hôm nay xem học sinh tiếp thu được bao nhiêu.</w:t>
+      </w:r>
+    </w:p>
+    <w:p>
+      <w:pPr>
+        <w:pStyle w:val="ListParagraph"/>
+        <w:numPr>
+          <w:ilvl w:val="0"/>
+          <w:numId w:val="14"/>
+        </w:numPr>
+        <w:pBdr>
+          <w:right w:val="double" w:sz="6" w:space="1" w:color="550000"/>
+        </w:pBdr>
+        <w:shd w:val="clear" w:color="auto" w:fill="FFFFFF"/>
+        <w:spacing w:after="161" w:line="240" w:lineRule="auto"/>
+        <w:rPr>
+          <w:rFonts w:ascii="Verdana" w:eastAsia="Times New Roman" w:hAnsi="Verdana" w:cs="Times New Roman"/>
+          <w:color w:val="000000"/>
+          <w:sz w:val="24"/>
+          <w:szCs w:val="24"/>
+        </w:rPr>
+      </w:pPr>
+      <w:r>
+        <w:rPr>
+          <w:rFonts w:ascii="Verdana" w:eastAsia="Times New Roman" w:hAnsi="Verdana" w:cs="Times New Roman"/>
+          <w:color w:val="000000"/>
+          <w:sz w:val="24"/>
+          <w:szCs w:val="24"/>
+        </w:rPr>
+        <w:t xml:space="preserve"> </w:t>
+      </w:r>
+      <w:r>
+        <w:rPr>
+          <w:rFonts w:ascii="Verdana" w:eastAsia="Times New Roman" w:hAnsi="Verdana" w:cs="Times New Roman"/>
+          <w:color w:val="000000"/>
+          <w:sz w:val="24"/>
+          <w:szCs w:val="24"/>
+        </w:rPr>
+        <w:t>Ưu tiên sử dụng ảnh động, âm thanh(giọng đọc) phát ra từ chương trình chuẩn.</w:t>
+      </w:r>
+    </w:p>
+    <w:p>
+      <w:pPr>
+        <w:pBdr>
+          <w:right w:val="double" w:sz="6" w:space="1" w:color="550000"/>
+        </w:pBdr>
+        <w:shd w:val="clear" w:color="auto" w:fill="FFFFFF"/>
+        <w:spacing w:after="161" w:line="240" w:lineRule="auto"/>
+        <w:ind w:left="720"/>
+        <w:rPr>
+          <w:rFonts w:ascii="Verdana" w:eastAsia="Times New Roman" w:hAnsi="Verdana" w:cs="Times New Roman"/>
+          <w:color w:val="000000"/>
+          <w:sz w:val="24"/>
+          <w:szCs w:val="24"/>
+        </w:rPr>
+      </w:pPr>
+      <w:r>
+        <w:rPr>
+          <w:rFonts w:ascii="Verdana" w:eastAsia="Times New Roman" w:hAnsi="Verdana" w:cs="Times New Roman"/>
+          <w:color w:val="000000"/>
+          <w:sz w:val="24"/>
+          <w:szCs w:val="24"/>
+        </w:rPr>
+        <w:t>Phần riêng:</w:t>
+      </w:r>
+    </w:p>
+    <w:p>
+      <w:pPr>
+        <w:pStyle w:val="ListParagraph"/>
+        <w:numPr>
+          <w:ilvl w:val="0"/>
+          <w:numId w:val="15"/>
+        </w:numPr>
+        <w:pBdr>
+          <w:right w:val="double" w:sz="6" w:space="1" w:color="550000"/>
+        </w:pBdr>
+        <w:shd w:val="clear" w:color="auto" w:fill="FFFFFF"/>
+        <w:spacing w:after="161" w:line="240" w:lineRule="auto"/>
+        <w:rPr>
+          <w:rFonts w:ascii="Verdana" w:eastAsia="Times New Roman" w:hAnsi="Verdana" w:cs="Times New Roman"/>
+          <w:color w:val="000000"/>
+          <w:sz w:val="24"/>
+          <w:szCs w:val="24"/>
+        </w:rPr>
+      </w:pPr>
+      <w:r>
+        <w:rPr>
+          <w:rFonts w:ascii="Verdana" w:eastAsia="Times New Roman" w:hAnsi="Verdana" w:cs="Times New Roman"/>
+          <w:color w:val="000000"/>
+          <w:sz w:val="24"/>
+          <w:szCs w:val="24"/>
+        </w:rPr>
+        <w:lastRenderedPageBreak/>
+        <w:t>Tập đọc:</w:t>
+      </w:r>
+    </w:p>
+    <w:p>
+      <w:pPr>
+        <w:pStyle w:val="ListParagraph"/>
+        <w:numPr>
+          <w:ilvl w:val="0"/>
+          <w:numId w:val="16"/>
+        </w:numPr>
+        <w:pBdr>
+          <w:right w:val="double" w:sz="6" w:space="1" w:color="550000"/>
+        </w:pBdr>
+        <w:shd w:val="clear" w:color="auto" w:fill="FFFFFF"/>
+        <w:spacing w:after="161" w:line="240" w:lineRule="auto"/>
+        <w:rPr>
+          <w:rFonts w:ascii="Verdana" w:eastAsia="Times New Roman" w:hAnsi="Verdana" w:cs="Times New Roman"/>
+          <w:color w:val="000000"/>
+          <w:sz w:val="24"/>
+          <w:szCs w:val="24"/>
+        </w:rPr>
+      </w:pPr>
+      <w:r>
+        <w:rPr>
+          <w:rFonts w:ascii="Verdana" w:eastAsia="Times New Roman" w:hAnsi="Verdana" w:cs="Times New Roman"/>
+          <w:color w:val="000000"/>
+          <w:sz w:val="24"/>
+          <w:szCs w:val="24"/>
+        </w:rPr>
+        <w:t>Kiểm tra bài cũ.</w:t>
+      </w:r>
+    </w:p>
+    <w:p>
+      <w:pPr>
+        <w:pStyle w:val="ListParagraph"/>
+        <w:numPr>
+          <w:ilvl w:val="0"/>
+          <w:numId w:val="16"/>
+        </w:numPr>
+        <w:pBdr>
+          <w:right w:val="double" w:sz="6" w:space="1" w:color="550000"/>
+        </w:pBdr>
+        <w:shd w:val="clear" w:color="auto" w:fill="FFFFFF"/>
+        <w:spacing w:after="161" w:line="240" w:lineRule="auto"/>
+        <w:rPr>
+          <w:rFonts w:ascii="Verdana" w:eastAsia="Times New Roman" w:hAnsi="Verdana" w:cs="Times New Roman"/>
+          <w:color w:val="000000"/>
+          <w:sz w:val="24"/>
+          <w:szCs w:val="24"/>
+        </w:rPr>
+      </w:pPr>
+      <w:r>
+        <w:rPr>
+          <w:rFonts w:ascii="Verdana" w:eastAsia="Times New Roman" w:hAnsi="Verdana" w:cs="Times New Roman"/>
+          <w:color w:val="000000"/>
+          <w:sz w:val="24"/>
+          <w:szCs w:val="24"/>
+        </w:rPr>
+        <w:t>Học sinh tự đọc bài vào mấy bằng micro. Chương trình kiểm tra xem phát đã chuẩn, đúng. Nếu sai thì liệt kê ra và phát âm lại cho học sinh để chỉnh sửa.</w:t>
+      </w:r>
+    </w:p>
+    <w:p>
+      <w:pPr>
+        <w:pStyle w:val="ListParagraph"/>
+        <w:numPr>
+          <w:ilvl w:val="0"/>
+          <w:numId w:val="16"/>
+        </w:numPr>
+        <w:pBdr>
+          <w:right w:val="double" w:sz="6" w:space="1" w:color="550000"/>
+        </w:pBdr>
+        <w:shd w:val="clear" w:color="auto" w:fill="FFFFFF"/>
+        <w:spacing w:after="161" w:line="240" w:lineRule="auto"/>
+        <w:rPr>
+          <w:rFonts w:ascii="Verdana" w:eastAsia="Times New Roman" w:hAnsi="Verdana" w:cs="Times New Roman"/>
+          <w:color w:val="000000"/>
+          <w:sz w:val="24"/>
+          <w:szCs w:val="24"/>
+        </w:rPr>
+      </w:pPr>
+      <w:r>
+        <w:rPr>
+          <w:rFonts w:ascii="Verdana" w:eastAsia="Times New Roman" w:hAnsi="Verdana" w:cs="Times New Roman"/>
+          <w:color w:val="000000"/>
+          <w:sz w:val="24"/>
+          <w:szCs w:val="24"/>
+        </w:rPr>
+        <w:t>Tại mỗi bài đọc phải liệt kê ra các từ khó và giải thích cho học sinh hiểu</w:t>
+      </w:r>
+    </w:p>
+    <w:p>
+      <w:pPr>
+        <w:pStyle w:val="ListParagraph"/>
+        <w:numPr>
+          <w:ilvl w:val="0"/>
+          <w:numId w:val="16"/>
+        </w:numPr>
+        <w:pBdr>
+          <w:right w:val="double" w:sz="6" w:space="1" w:color="550000"/>
+        </w:pBdr>
+        <w:shd w:val="clear" w:color="auto" w:fill="FFFFFF"/>
+        <w:spacing w:after="161" w:line="240" w:lineRule="auto"/>
+        <w:rPr>
+          <w:rFonts w:ascii="Verdana" w:eastAsia="Times New Roman" w:hAnsi="Verdana" w:cs="Times New Roman"/>
+          <w:color w:val="000000"/>
+          <w:sz w:val="24"/>
+          <w:szCs w:val="24"/>
+        </w:rPr>
+      </w:pPr>
+      <w:r>
+        <w:rPr>
+          <w:rFonts w:ascii="Verdana" w:eastAsia="Times New Roman" w:hAnsi="Verdana" w:cs="Times New Roman"/>
+          <w:color w:val="000000"/>
+          <w:sz w:val="24"/>
+          <w:szCs w:val="24"/>
+        </w:rPr>
+        <w:t>Soạn ra câu hỏi để kiểm tra học sinh sau khi kết thúc bài đọc, những câu hỏi này cũng chính là phần dùng để kiểm tra bài cũ cho bài tiếp theo.</w:t>
+      </w:r>
+    </w:p>
+    <w:p>
+      <w:pPr>
+        <w:pStyle w:val="ListParagraph"/>
+        <w:numPr>
+          <w:ilvl w:val="0"/>
+          <w:numId w:val="15"/>
+        </w:numPr>
+        <w:pBdr>
+          <w:right w:val="double" w:sz="6" w:space="1" w:color="550000"/>
+        </w:pBdr>
+        <w:shd w:val="clear" w:color="auto" w:fill="FFFFFF"/>
+        <w:spacing w:after="161" w:line="240" w:lineRule="auto"/>
+        <w:rPr>
+          <w:rFonts w:ascii="Verdana" w:eastAsia="Times New Roman" w:hAnsi="Verdana" w:cs="Times New Roman"/>
+          <w:color w:val="000000"/>
+          <w:sz w:val="24"/>
+          <w:szCs w:val="24"/>
+        </w:rPr>
+      </w:pPr>
+      <w:r>
+        <w:rPr>
+          <w:rFonts w:ascii="Verdana" w:eastAsia="Times New Roman" w:hAnsi="Verdana" w:cs="Times New Roman"/>
+          <w:color w:val="000000"/>
+          <w:sz w:val="24"/>
+          <w:szCs w:val="24"/>
+        </w:rPr>
+        <w:t>Chính tả:</w:t>
+      </w:r>
+    </w:p>
+    <w:p>
+      <w:pPr>
+        <w:pStyle w:val="ListParagraph"/>
+        <w:numPr>
+          <w:ilvl w:val="0"/>
+          <w:numId w:val="16"/>
+        </w:numPr>
+        <w:pBdr>
+          <w:right w:val="double" w:sz="6" w:space="1" w:color="550000"/>
+        </w:pBdr>
+        <w:shd w:val="clear" w:color="auto" w:fill="FFFFFF"/>
+        <w:spacing w:after="161" w:line="240" w:lineRule="auto"/>
+        <w:rPr>
+          <w:rFonts w:ascii="Verdana" w:eastAsia="Times New Roman" w:hAnsi="Verdana" w:cs="Times New Roman"/>
+          <w:color w:val="000000"/>
+          <w:sz w:val="24"/>
+          <w:szCs w:val="24"/>
+        </w:rPr>
+      </w:pPr>
+      <w:r>
+        <w:rPr>
+          <w:rFonts w:ascii="Verdana" w:eastAsia="Times New Roman" w:hAnsi="Verdana" w:cs="Times New Roman"/>
+          <w:color w:val="000000"/>
+          <w:sz w:val="24"/>
+          <w:szCs w:val="24"/>
+        </w:rPr>
+        <w:t>Chương trình thực hiện đọc đoạn văn để học sinh viết chính tả theo tốc độ viết(đánh trên máy).</w:t>
+      </w:r>
+    </w:p>
+    <w:p>
+      <w:pPr>
+        <w:pStyle w:val="ListParagraph"/>
+        <w:numPr>
+          <w:ilvl w:val="0"/>
+          <w:numId w:val="16"/>
+        </w:numPr>
+        <w:pBdr>
+          <w:right w:val="double" w:sz="6" w:space="1" w:color="550000"/>
+        </w:pBdr>
+        <w:shd w:val="clear" w:color="auto" w:fill="FFFFFF"/>
+        <w:spacing w:after="161" w:line="240" w:lineRule="auto"/>
+        <w:rPr>
+          <w:rFonts w:ascii="Verdana" w:eastAsia="Times New Roman" w:hAnsi="Verdana" w:cs="Times New Roman"/>
+          <w:color w:val="000000"/>
+          <w:sz w:val="24"/>
+          <w:szCs w:val="24"/>
+        </w:rPr>
+      </w:pPr>
+      <w:r>
+        <w:rPr>
+          <w:rFonts w:ascii="Verdana" w:eastAsia="Times New Roman" w:hAnsi="Verdana" w:cs="Times New Roman"/>
+          <w:color w:val="000000"/>
+          <w:sz w:val="24"/>
+          <w:szCs w:val="24"/>
+        </w:rPr>
+        <w:t>Học sinh viết và có kiểm tra xem viết đúng chính tả. Từ nào sai sẽ có sửa lại kế bên là từ đúng. Có chấm điểm.</w:t>
+      </w:r>
+    </w:p>
+    <w:p>
+      <w:pPr>
+        <w:pStyle w:val="ListParagraph"/>
+        <w:numPr>
+          <w:ilvl w:val="0"/>
+          <w:numId w:val="16"/>
+        </w:numPr>
+        <w:pBdr>
+          <w:right w:val="double" w:sz="6" w:space="1" w:color="550000"/>
+        </w:pBdr>
+        <w:shd w:val="clear" w:color="auto" w:fill="FFFFFF"/>
+        <w:spacing w:after="0" w:line="240" w:lineRule="auto"/>
+        <w:rPr>
+          <w:rFonts w:ascii="Verdana" w:eastAsia="Times New Roman" w:hAnsi="Verdana" w:cs="Times New Roman"/>
+          <w:b/>
+          <w:bCs/>
+          <w:color w:val="000000"/>
+          <w:sz w:val="24"/>
+          <w:szCs w:val="24"/>
+        </w:rPr>
+      </w:pPr>
+      <w:r>
+        <w:rPr>
+          <w:rFonts w:ascii="Verdana" w:eastAsia="Times New Roman" w:hAnsi="Verdana" w:cs="Times New Roman"/>
+          <w:color w:val="000000"/>
+          <w:sz w:val="24"/>
+          <w:szCs w:val="24"/>
+        </w:rPr>
+        <w:t>Còn phần bài tập thì chủ yếu sử dụng chuột, có tính thời gian trả lời</w:t>
+      </w:r>
+      <w:r>
+        <w:rPr>
+          <w:rFonts w:ascii="Verdana" w:eastAsia="Times New Roman" w:hAnsi="Verdana" w:cs="Times New Roman"/>
+          <w:color w:val="000000"/>
+          <w:sz w:val="24"/>
+          <w:szCs w:val="24"/>
+        </w:rPr>
+        <w:t>.</w:t>
+      </w:r>
+    </w:p>
+    <w:p>
+      <w:pPr>
+        <w:pStyle w:val="ListParagraph"/>
+        <w:numPr>
+          <w:ilvl w:val="0"/>
+          <w:numId w:val="15"/>
+        </w:numPr>
+        <w:pBdr>
+          <w:right w:val="double" w:sz="6" w:space="1" w:color="550000"/>
+        </w:pBdr>
+        <w:shd w:val="clear" w:color="auto" w:fill="FFFFFF"/>
+        <w:spacing w:after="0" w:line="240" w:lineRule="auto"/>
+        <w:rPr>
+          <w:rFonts w:ascii="Verdana" w:eastAsia="Times New Roman" w:hAnsi="Verdana" w:cs="Times New Roman"/>
+          <w:bCs/>
+          <w:color w:val="000000"/>
+          <w:sz w:val="24"/>
+          <w:szCs w:val="24"/>
+        </w:rPr>
+      </w:pPr>
+      <w:r>
+        <w:rPr>
+          <w:rFonts w:ascii="Verdana" w:eastAsia="Times New Roman" w:hAnsi="Verdana" w:cs="Times New Roman"/>
+          <w:bCs/>
+          <w:color w:val="000000"/>
+          <w:sz w:val="24"/>
+          <w:szCs w:val="24"/>
+        </w:rPr>
+        <w:t>Luyện từ và câu:</w:t>
+      </w:r>
+    </w:p>
+    <w:p>
+      <w:pPr>
+        <w:pStyle w:val="ListParagraph"/>
+        <w:numPr>
+          <w:ilvl w:val="0"/>
+          <w:numId w:val="16"/>
+        </w:numPr>
+        <w:pBdr>
+          <w:right w:val="double" w:sz="6" w:space="1" w:color="550000"/>
+        </w:pBdr>
+        <w:shd w:val="clear" w:color="auto" w:fill="FFFFFF"/>
+        <w:spacing w:after="0" w:line="240" w:lineRule="auto"/>
+        <w:rPr>
+          <w:rFonts w:ascii="Verdana" w:eastAsia="Times New Roman" w:hAnsi="Verdana" w:cs="Times New Roman"/>
+          <w:bCs/>
+          <w:color w:val="000000"/>
+          <w:sz w:val="24"/>
+          <w:szCs w:val="24"/>
+        </w:rPr>
+      </w:pPr>
+      <w:r>
+        <w:rPr>
+          <w:rFonts w:ascii="Verdana" w:eastAsia="Times New Roman" w:hAnsi="Verdana" w:cs="Times New Roman"/>
+          <w:bCs/>
+          <w:color w:val="000000"/>
+          <w:sz w:val="24"/>
+          <w:szCs w:val="24"/>
+        </w:rPr>
+        <w:t>Sử dụng nhiều trò chơi trong phần này để học sinh dễ tiếp thu bài, phân biệt được cách sử dụng từng từ, câu trong từng tình huống cụ thể.</w:t>
+      </w:r>
+    </w:p>
+    <w:p>
+      <w:pPr>
+        <w:pStyle w:val="ListParagraph"/>
+        <w:numPr>
+          <w:ilvl w:val="0"/>
+          <w:numId w:val="16"/>
+        </w:numPr>
+        <w:pBdr>
+          <w:right w:val="double" w:sz="6" w:space="1" w:color="550000"/>
+        </w:pBdr>
+        <w:shd w:val="clear" w:color="auto" w:fill="FFFFFF"/>
+        <w:spacing w:after="0" w:line="240" w:lineRule="auto"/>
+        <w:rPr>
+          <w:rFonts w:ascii="Verdana" w:eastAsia="Times New Roman" w:hAnsi="Verdana" w:cs="Times New Roman"/>
+          <w:bCs/>
+          <w:color w:val="000000"/>
+          <w:sz w:val="24"/>
+          <w:szCs w:val="24"/>
+        </w:rPr>
+      </w:pPr>
+      <w:r>
+        <w:rPr>
+          <w:rFonts w:ascii="Verdana" w:eastAsia="Times New Roman" w:hAnsi="Verdana" w:cs="Times New Roman"/>
+          <w:bCs/>
+          <w:color w:val="000000"/>
+          <w:sz w:val="24"/>
+          <w:szCs w:val="24"/>
+        </w:rPr>
+        <w:t>Đưa các bài tập vào ngữ cảnh, tình huống, trả lời nhanh có bấm giờ.</w:t>
+      </w:r>
+    </w:p>
+    <w:p>
+      <w:pPr>
+        <w:pStyle w:val="ListParagraph"/>
+        <w:numPr>
+          <w:ilvl w:val="0"/>
+          <w:numId w:val="15"/>
+        </w:numPr>
+        <w:pBdr>
+          <w:right w:val="double" w:sz="6" w:space="1" w:color="550000"/>
+        </w:pBdr>
+        <w:shd w:val="clear" w:color="auto" w:fill="FFFFFF"/>
+        <w:spacing w:after="0" w:line="240" w:lineRule="auto"/>
+        <w:rPr>
+          <w:rFonts w:ascii="Verdana" w:eastAsia="Times New Roman" w:hAnsi="Verdana" w:cs="Times New Roman"/>
+          <w:bCs/>
+          <w:color w:val="000000"/>
+          <w:sz w:val="24"/>
+          <w:szCs w:val="24"/>
+        </w:rPr>
+      </w:pPr>
+      <w:r>
+        <w:rPr>
+          <w:rFonts w:ascii="Verdana" w:eastAsia="Times New Roman" w:hAnsi="Verdana" w:cs="Times New Roman"/>
+          <w:bCs/>
+          <w:color w:val="000000"/>
+          <w:sz w:val="24"/>
+          <w:szCs w:val="24"/>
+        </w:rPr>
+        <w:t>Kể chuyện:</w:t>
+      </w:r>
+    </w:p>
+    <w:p>
+      <w:pPr>
+        <w:pStyle w:val="ListParagraph"/>
+        <w:numPr>
+          <w:ilvl w:val="0"/>
+          <w:numId w:val="16"/>
+        </w:numPr>
+        <w:pBdr>
+          <w:right w:val="double" w:sz="6" w:space="1" w:color="550000"/>
+        </w:pBdr>
+        <w:shd w:val="clear" w:color="auto" w:fill="FFFFFF"/>
+        <w:spacing w:after="0" w:line="240" w:lineRule="auto"/>
+        <w:rPr>
+          <w:rFonts w:ascii="Verdana" w:eastAsia="Times New Roman" w:hAnsi="Verdana" w:cs="Times New Roman"/>
+          <w:bCs/>
+          <w:color w:val="000000"/>
+          <w:sz w:val="24"/>
+          <w:szCs w:val="24"/>
+        </w:rPr>
+      </w:pPr>
+      <w:r>
+        <w:rPr>
+          <w:rFonts w:ascii="Verdana" w:eastAsia="Times New Roman" w:hAnsi="Verdana" w:cs="Times New Roman"/>
+          <w:bCs/>
+          <w:color w:val="000000"/>
+          <w:sz w:val="24"/>
+          <w:szCs w:val="24"/>
+        </w:rPr>
+        <w:t>Chương trình đưa ra hình ảnh về câu chuyện cùng với kể chuyện bằng giọng chứ không xuất hiện chữ.</w:t>
+      </w:r>
+    </w:p>
+    <w:p>
+      <w:pPr>
+        <w:pStyle w:val="ListParagraph"/>
+        <w:numPr>
+          <w:ilvl w:val="0"/>
+          <w:numId w:val="16"/>
+        </w:numPr>
+        <w:pBdr>
+          <w:right w:val="double" w:sz="6" w:space="1" w:color="550000"/>
+        </w:pBdr>
+        <w:shd w:val="clear" w:color="auto" w:fill="FFFFFF"/>
+        <w:spacing w:after="0" w:line="240" w:lineRule="auto"/>
+        <w:rPr>
+          <w:rFonts w:ascii="Verdana" w:eastAsia="Times New Roman" w:hAnsi="Verdana" w:cs="Times New Roman"/>
+          <w:bCs/>
+          <w:color w:val="000000"/>
+          <w:sz w:val="24"/>
+          <w:szCs w:val="24"/>
+        </w:rPr>
+      </w:pPr>
+      <w:r>
+        <w:rPr>
+          <w:rFonts w:ascii="Verdana" w:eastAsia="Times New Roman" w:hAnsi="Verdana" w:cs="Times New Roman"/>
+          <w:bCs/>
+          <w:color w:val="000000"/>
+          <w:sz w:val="24"/>
+          <w:szCs w:val="24"/>
+        </w:rPr>
+        <w:t>Cho học sinh làm bài bằng cách lựa chọn bố cục câu chuyện mà học sinh vừa nghe.</w:t>
+      </w:r>
+    </w:p>
+    <w:p>
+      <w:pPr>
+        <w:pStyle w:val="ListParagraph"/>
+        <w:numPr>
+          <w:ilvl w:val="0"/>
+          <w:numId w:val="16"/>
+        </w:numPr>
+        <w:pBdr>
+          <w:right w:val="double" w:sz="6" w:space="1" w:color="550000"/>
+        </w:pBdr>
+        <w:shd w:val="clear" w:color="auto" w:fill="FFFFFF"/>
+        <w:spacing w:after="0" w:line="240" w:lineRule="auto"/>
+        <w:rPr>
+          <w:rFonts w:ascii="Verdana" w:eastAsia="Times New Roman" w:hAnsi="Verdana" w:cs="Times New Roman"/>
+          <w:bCs/>
+          <w:color w:val="000000"/>
+          <w:sz w:val="24"/>
+          <w:szCs w:val="24"/>
+        </w:rPr>
+      </w:pPr>
+      <w:r>
+        <w:rPr>
+          <w:rFonts w:ascii="Verdana" w:eastAsia="Times New Roman" w:hAnsi="Verdana" w:cs="Times New Roman"/>
+          <w:bCs/>
+          <w:color w:val="000000"/>
+          <w:sz w:val="24"/>
+          <w:szCs w:val="24"/>
+        </w:rPr>
+        <w:t>Học sinh kể chi tiết chính của câu chuyện đó và sau đó thì tổng hợp chúng lại.</w:t>
+      </w:r>
+    </w:p>
+    <w:p>
+      <w:pPr>
+        <w:pStyle w:val="ListParagraph"/>
+        <w:numPr>
+          <w:ilvl w:val="0"/>
+          <w:numId w:val="15"/>
+        </w:numPr>
+        <w:pBdr>
+          <w:right w:val="double" w:sz="6" w:space="1" w:color="550000"/>
+        </w:pBdr>
+        <w:shd w:val="clear" w:color="auto" w:fill="FFFFFF"/>
+        <w:spacing w:after="0" w:line="240" w:lineRule="auto"/>
+        <w:rPr>
+          <w:rFonts w:ascii="Verdana" w:eastAsia="Times New Roman" w:hAnsi="Verdana" w:cs="Times New Roman"/>
+          <w:bCs/>
+          <w:color w:val="000000"/>
+          <w:sz w:val="24"/>
+          <w:szCs w:val="24"/>
+        </w:rPr>
+      </w:pPr>
+      <w:r>
+        <w:rPr>
+          <w:rFonts w:ascii="Verdana" w:eastAsia="Times New Roman" w:hAnsi="Verdana" w:cs="Times New Roman"/>
+          <w:bCs/>
+          <w:color w:val="000000"/>
+          <w:sz w:val="24"/>
+          <w:szCs w:val="24"/>
+        </w:rPr>
+        <w:t>Tập làm văn:</w:t>
+      </w:r>
+    </w:p>
+    <w:p>
+      <w:pPr>
+        <w:pStyle w:val="ListParagraph"/>
+        <w:numPr>
+          <w:ilvl w:val="0"/>
+          <w:numId w:val="16"/>
+        </w:numPr>
+        <w:pBdr>
+          <w:right w:val="double" w:sz="6" w:space="1" w:color="550000"/>
+        </w:pBdr>
+        <w:shd w:val="clear" w:color="auto" w:fill="FFFFFF"/>
+        <w:spacing w:after="0" w:line="240" w:lineRule="auto"/>
+        <w:rPr>
+          <w:rFonts w:ascii="Verdana" w:eastAsia="Times New Roman" w:hAnsi="Verdana" w:cs="Times New Roman"/>
+          <w:bCs/>
+          <w:color w:val="000000"/>
+          <w:sz w:val="24"/>
+          <w:szCs w:val="24"/>
+        </w:rPr>
+      </w:pPr>
+      <w:r>
+        <w:rPr>
+          <w:rFonts w:ascii="Verdana" w:eastAsia="Times New Roman" w:hAnsi="Verdana" w:cs="Times New Roman"/>
+          <w:bCs/>
+          <w:color w:val="000000"/>
+          <w:sz w:val="24"/>
+          <w:szCs w:val="24"/>
+        </w:rPr>
+        <w:t>Dựa vào bài tập làm văn, yêu câu học sinh phân biệt đâu là mở bài, thân bài và kết bài.</w:t>
+      </w:r>
+    </w:p>
+    <w:p>
+      <w:pPr>
+        <w:pStyle w:val="ListParagraph"/>
+        <w:numPr>
+          <w:ilvl w:val="0"/>
+          <w:numId w:val="16"/>
+        </w:numPr>
+        <w:pBdr>
+          <w:right w:val="double" w:sz="6" w:space="1" w:color="550000"/>
+        </w:pBdr>
+        <w:shd w:val="clear" w:color="auto" w:fill="FFFFFF"/>
+        <w:spacing w:after="0" w:line="240" w:lineRule="auto"/>
+        <w:rPr>
+          <w:rFonts w:ascii="Verdana" w:eastAsia="Times New Roman" w:hAnsi="Verdana" w:cs="Times New Roman"/>
+          <w:bCs/>
+          <w:color w:val="000000"/>
+          <w:sz w:val="24"/>
+          <w:szCs w:val="24"/>
+        </w:rPr>
+      </w:pPr>
+      <w:r>
+        <w:rPr>
+          <w:rFonts w:ascii="Verdana" w:eastAsia="Times New Roman" w:hAnsi="Verdana" w:cs="Times New Roman"/>
+          <w:bCs/>
+          <w:color w:val="000000"/>
+          <w:sz w:val="24"/>
+          <w:szCs w:val="24"/>
+        </w:rPr>
+        <w:t>Để học sinh chọn câu mà em thích sau đó giải thích câu đó vì sao thích.</w:t>
+      </w:r>
+    </w:p>
+    <w:p>
+      <w:pPr>
+        <w:pStyle w:val="ListParagraph"/>
+        <w:numPr>
+          <w:ilvl w:val="0"/>
+          <w:numId w:val="16"/>
+        </w:numPr>
+        <w:pBdr>
+          <w:right w:val="double" w:sz="6" w:space="1" w:color="550000"/>
+        </w:pBdr>
+        <w:shd w:val="clear" w:color="auto" w:fill="FFFFFF"/>
+        <w:spacing w:after="0" w:line="240" w:lineRule="auto"/>
+        <w:rPr>
+          <w:rFonts w:ascii="Verdana" w:eastAsia="Times New Roman" w:hAnsi="Verdana" w:cs="Times New Roman"/>
+          <w:bCs/>
+          <w:color w:val="000000"/>
+          <w:sz w:val="24"/>
+          <w:szCs w:val="24"/>
+        </w:rPr>
+      </w:pPr>
+      <w:r>
+        <w:rPr>
+          <w:rFonts w:ascii="Verdana" w:eastAsia="Times New Roman" w:hAnsi="Verdana" w:cs="Times New Roman"/>
+          <w:bCs/>
+          <w:color w:val="000000"/>
+          <w:sz w:val="24"/>
+          <w:szCs w:val="24"/>
+        </w:rPr>
+        <w:t xml:space="preserve">Ví dụ: tả 1 cái cây thì mấy sẽ hiện ra chùm ảnh về cây cần tả 1 cách chi tiết. Học sinh sẽ tự làm cho mình rồi viết lên cho máy chấm điểm. </w:t>
       </w:r>
     </w:p>
     <w:p>
@@ -3062,7 +3822,17 @@
           <w:sz w:val="24"/>
           <w:szCs w:val="24"/>
         </w:rPr>
-        <w:t>TODO: Keep a log of your requirements gathering. Paste in notes from any face-to-face or telephone conversations with stakeholders or from brainstorming sessions with members of the development team. If the communication took place via email, link to it in the archive or paste it here.</w:t>
+        <w:t xml:space="preserve">TODO: Keep a log of your requirements gathering. Paste in notes from any face-to-face or telephone conversations with stakeholders or from </w:t>
+      </w:r>
+      <w:r>
+        <w:rPr>
+          <w:rFonts w:ascii="Verdana" w:eastAsia="Times New Roman" w:hAnsi="Verdana" w:cs="Times New Roman"/>
+          <w:color w:val="000000"/>
+          <w:sz w:val="24"/>
+          <w:szCs w:val="24"/>
+        </w:rPr>
+        <w:lastRenderedPageBreak/>
+        <w:t>brainstorming sessions with members of the development team. If the communication took place via email, link to it in the archive or paste it here.</w:t>
       </w:r>
     </w:p>
     <w:p>
@@ -3146,7 +3916,6 @@
           <w:sz w:val="24"/>
           <w:szCs w:val="24"/>
         </w:rPr>
-        <w:lastRenderedPageBreak/>
         <w:t>DATE, INTERVIEWEE</w:t>
       </w:r>
     </w:p>
@@ -3721,6 +4490,7 @@
           <w:sz w:val="27"/>
           <w:szCs w:val="27"/>
         </w:rPr>
+        <w:lastRenderedPageBreak/>
         <w:t>Performance and Capacity Needs</w:t>
       </w:r>
     </w:p>
@@ -3763,7 +4533,6 @@
           <w:sz w:val="24"/>
           <w:szCs w:val="24"/>
         </w:rPr>
-        <w:lastRenderedPageBreak/>
         <w:t>By the end of the first year of service, we should to reach the following system capacity:</w:t>
       </w:r>
     </w:p>
@@ -4341,6 +5110,95 @@
     </w:lvl>
   </w:abstractNum>
   <w:abstractNum w:abstractNumId="2">
+    <w:nsid w:val="073F2FCF"/>
+    <w:multiLevelType w:val="hybridMultilevel"/>
+    <w:tmpl w:val="6DD28BEE"/>
+    <w:lvl w:ilvl="0" w:tplc="5538B56C">
+      <w:start w:val="1"/>
+      <w:numFmt w:val="decimal"/>
+      <w:lvlText w:val="%1."/>
+      <w:lvlJc w:val="left"/>
+      <w:pPr>
+        <w:ind w:left="1080" w:hanging="360"/>
+      </w:pPr>
+      <w:rPr>
+        <w:rFonts w:hint="default"/>
+      </w:rPr>
+    </w:lvl>
+    <w:lvl w:ilvl="1" w:tplc="04090019" w:tentative="1">
+      <w:start w:val="1"/>
+      <w:numFmt w:val="lowerLetter"/>
+      <w:lvlText w:val="%2."/>
+      <w:lvlJc w:val="left"/>
+      <w:pPr>
+        <w:ind w:left="1800" w:hanging="360"/>
+      </w:pPr>
+    </w:lvl>
+    <w:lvl w:ilvl="2" w:tplc="0409001B" w:tentative="1">
+      <w:start w:val="1"/>
+      <w:numFmt w:val="lowerRoman"/>
+      <w:lvlText w:val="%3."/>
+      <w:lvlJc w:val="right"/>
+      <w:pPr>
+        <w:ind w:left="2520" w:hanging="180"/>
+      </w:pPr>
+    </w:lvl>
+    <w:lvl w:ilvl="3" w:tplc="0409000F" w:tentative="1">
+      <w:start w:val="1"/>
+      <w:numFmt w:val="decimal"/>
+      <w:lvlText w:val="%4."/>
+      <w:lvlJc w:val="left"/>
+      <w:pPr>
+        <w:ind w:left="3240" w:hanging="360"/>
+      </w:pPr>
+    </w:lvl>
+    <w:lvl w:ilvl="4" w:tplc="04090019" w:tentative="1">
+      <w:start w:val="1"/>
+      <w:numFmt w:val="lowerLetter"/>
+      <w:lvlText w:val="%5."/>
+      <w:lvlJc w:val="left"/>
+      <w:pPr>
+        <w:ind w:left="3960" w:hanging="360"/>
+      </w:pPr>
+    </w:lvl>
+    <w:lvl w:ilvl="5" w:tplc="0409001B" w:tentative="1">
+      <w:start w:val="1"/>
+      <w:numFmt w:val="lowerRoman"/>
+      <w:lvlText w:val="%6."/>
+      <w:lvlJc w:val="right"/>
+      <w:pPr>
+        <w:ind w:left="4680" w:hanging="180"/>
+      </w:pPr>
+    </w:lvl>
+    <w:lvl w:ilvl="6" w:tplc="0409000F" w:tentative="1">
+      <w:start w:val="1"/>
+      <w:numFmt w:val="decimal"/>
+      <w:lvlText w:val="%7."/>
+      <w:lvlJc w:val="left"/>
+      <w:pPr>
+        <w:ind w:left="5400" w:hanging="360"/>
+      </w:pPr>
+    </w:lvl>
+    <w:lvl w:ilvl="7" w:tplc="04090019" w:tentative="1">
+      <w:start w:val="1"/>
+      <w:numFmt w:val="lowerLetter"/>
+      <w:lvlText w:val="%8."/>
+      <w:lvlJc w:val="left"/>
+      <w:pPr>
+        <w:ind w:left="6120" w:hanging="360"/>
+      </w:pPr>
+    </w:lvl>
+    <w:lvl w:ilvl="8" w:tplc="0409001B" w:tentative="1">
+      <w:start w:val="1"/>
+      <w:numFmt w:val="lowerRoman"/>
+      <w:lvlText w:val="%9."/>
+      <w:lvlJc w:val="right"/>
+      <w:pPr>
+        <w:ind w:left="6840" w:hanging="180"/>
+      </w:pPr>
+    </w:lvl>
+  </w:abstractNum>
+  <w:abstractNum w:abstractNumId="3">
     <w:nsid w:val="0F252DF5"/>
     <w:multiLevelType w:val="multilevel"/>
     <w:tmpl w:val="A80EB960"/>
@@ -4489,7 +5347,7 @@
       </w:rPr>
     </w:lvl>
   </w:abstractNum>
-  <w:abstractNum w:abstractNumId="3">
+  <w:abstractNum w:abstractNumId="4">
     <w:nsid w:val="172E6838"/>
     <w:multiLevelType w:val="hybridMultilevel"/>
     <w:tmpl w:val="5FDE2DD6"/>
@@ -4578,7 +5436,7 @@
       </w:pPr>
     </w:lvl>
   </w:abstractNum>
-  <w:abstractNum w:abstractNumId="4">
+  <w:abstractNum w:abstractNumId="5">
     <w:nsid w:val="184C45A7"/>
     <w:multiLevelType w:val="multilevel"/>
     <w:tmpl w:val="94B0C7BA"/>
@@ -4691,7 +5549,120 @@
       </w:pPr>
     </w:lvl>
   </w:abstractNum>
-  <w:abstractNum w:abstractNumId="5">
+  <w:abstractNum w:abstractNumId="6">
+    <w:nsid w:val="1BCA4423"/>
+    <w:multiLevelType w:val="hybridMultilevel"/>
+    <w:tmpl w:val="60B0C632"/>
+    <w:lvl w:ilvl="0" w:tplc="217C07AA">
+      <w:start w:val="1"/>
+      <w:numFmt w:val="bullet"/>
+      <w:lvlText w:val="-"/>
+      <w:lvlJc w:val="left"/>
+      <w:pPr>
+        <w:ind w:left="1800" w:hanging="360"/>
+      </w:pPr>
+      <w:rPr>
+        <w:rFonts w:ascii="Verdana" w:eastAsia="Times New Roman" w:hAnsi="Verdana" w:cs="Times New Roman" w:hint="default"/>
+      </w:rPr>
+    </w:lvl>
+    <w:lvl w:ilvl="1" w:tplc="04090003" w:tentative="1">
+      <w:start w:val="1"/>
+      <w:numFmt w:val="bullet"/>
+      <w:lvlText w:val="o"/>
+      <w:lvlJc w:val="left"/>
+      <w:pPr>
+        <w:ind w:left="2520" w:hanging="360"/>
+      </w:pPr>
+      <w:rPr>
+        <w:rFonts w:ascii="Courier New" w:hAnsi="Courier New" w:cs="Courier New" w:hint="default"/>
+      </w:rPr>
+    </w:lvl>
+    <w:lvl w:ilvl="2" w:tplc="04090005" w:tentative="1">
+      <w:start w:val="1"/>
+      <w:numFmt w:val="bullet"/>
+      <w:lvlText w:val=""/>
+      <w:lvlJc w:val="left"/>
+      <w:pPr>
+        <w:ind w:left="3240" w:hanging="360"/>
+      </w:pPr>
+      <w:rPr>
+        <w:rFonts w:ascii="Wingdings" w:hAnsi="Wingdings" w:hint="default"/>
+      </w:rPr>
+    </w:lvl>
+    <w:lvl w:ilvl="3" w:tplc="04090001" w:tentative="1">
+      <w:start w:val="1"/>
+      <w:numFmt w:val="bullet"/>
+      <w:lvlText w:val=""/>
+      <w:lvlJc w:val="left"/>
+      <w:pPr>
+        <w:ind w:left="3960" w:hanging="360"/>
+      </w:pPr>
+      <w:rPr>
+        <w:rFonts w:ascii="Symbol" w:hAnsi="Symbol" w:hint="default"/>
+      </w:rPr>
+    </w:lvl>
+    <w:lvl w:ilvl="4" w:tplc="04090003" w:tentative="1">
+      <w:start w:val="1"/>
+      <w:numFmt w:val="bullet"/>
+      <w:lvlText w:val="o"/>
+      <w:lvlJc w:val="left"/>
+      <w:pPr>
+        <w:ind w:left="4680" w:hanging="360"/>
+      </w:pPr>
+      <w:rPr>
+        <w:rFonts w:ascii="Courier New" w:hAnsi="Courier New" w:cs="Courier New" w:hint="default"/>
+      </w:rPr>
+    </w:lvl>
+    <w:lvl w:ilvl="5" w:tplc="04090005" w:tentative="1">
+      <w:start w:val="1"/>
+      <w:numFmt w:val="bullet"/>
+      <w:lvlText w:val=""/>
+      <w:lvlJc w:val="left"/>
+      <w:pPr>
+        <w:ind w:left="5400" w:hanging="360"/>
+      </w:pPr>
+      <w:rPr>
+        <w:rFonts w:ascii="Wingdings" w:hAnsi="Wingdings" w:hint="default"/>
+      </w:rPr>
+    </w:lvl>
+    <w:lvl w:ilvl="6" w:tplc="04090001" w:tentative="1">
+      <w:start w:val="1"/>
+      <w:numFmt w:val="bullet"/>
+      <w:lvlText w:val=""/>
+      <w:lvlJc w:val="left"/>
+      <w:pPr>
+        <w:ind w:left="6120" w:hanging="360"/>
+      </w:pPr>
+      <w:rPr>
+        <w:rFonts w:ascii="Symbol" w:hAnsi="Symbol" w:hint="default"/>
+      </w:rPr>
+    </w:lvl>
+    <w:lvl w:ilvl="7" w:tplc="04090003" w:tentative="1">
+      <w:start w:val="1"/>
+      <w:numFmt w:val="bullet"/>
+      <w:lvlText w:val="o"/>
+      <w:lvlJc w:val="left"/>
+      <w:pPr>
+        <w:ind w:left="6840" w:hanging="360"/>
+      </w:pPr>
+      <w:rPr>
+        <w:rFonts w:ascii="Courier New" w:hAnsi="Courier New" w:cs="Courier New" w:hint="default"/>
+      </w:rPr>
+    </w:lvl>
+    <w:lvl w:ilvl="8" w:tplc="04090005" w:tentative="1">
+      <w:start w:val="1"/>
+      <w:numFmt w:val="bullet"/>
+      <w:lvlText w:val=""/>
+      <w:lvlJc w:val="left"/>
+      <w:pPr>
+        <w:ind w:left="7560" w:hanging="360"/>
+      </w:pPr>
+      <w:rPr>
+        <w:rFonts w:ascii="Wingdings" w:hAnsi="Wingdings" w:hint="default"/>
+      </w:rPr>
+    </w:lvl>
+  </w:abstractNum>
+  <w:abstractNum w:abstractNumId="7">
     <w:nsid w:val="20701CC4"/>
     <w:multiLevelType w:val="hybridMultilevel"/>
     <w:tmpl w:val="9DF2BD18"/>
@@ -4780,7 +5751,7 @@
       </w:pPr>
     </w:lvl>
   </w:abstractNum>
-  <w:abstractNum w:abstractNumId="6">
+  <w:abstractNum w:abstractNumId="8">
     <w:nsid w:val="3DF80EE2"/>
     <w:multiLevelType w:val="hybridMultilevel"/>
     <w:tmpl w:val="E63E5CC0"/>
@@ -4869,7 +5840,7 @@
       </w:pPr>
     </w:lvl>
   </w:abstractNum>
-  <w:abstractNum w:abstractNumId="7">
+  <w:abstractNum w:abstractNumId="9">
     <w:nsid w:val="4BF83825"/>
     <w:multiLevelType w:val="hybridMultilevel"/>
     <w:tmpl w:val="7D2A5B90"/>
@@ -4958,7 +5929,7 @@
       </w:pPr>
     </w:lvl>
   </w:abstractNum>
-  <w:abstractNum w:abstractNumId="8">
+  <w:abstractNum w:abstractNumId="10">
     <w:nsid w:val="5E63531C"/>
     <w:multiLevelType w:val="multilevel"/>
     <w:tmpl w:val="23EEAF8E"/>
@@ -5071,7 +6042,7 @@
       </w:pPr>
     </w:lvl>
   </w:abstractNum>
-  <w:abstractNum w:abstractNumId="9">
+  <w:abstractNum w:abstractNumId="11">
     <w:nsid w:val="60BF404F"/>
     <w:multiLevelType w:val="hybridMultilevel"/>
     <w:tmpl w:val="AD2ABC12"/>
@@ -5160,7 +6131,7 @@
       </w:pPr>
     </w:lvl>
   </w:abstractNum>
-  <w:abstractNum w:abstractNumId="10">
+  <w:abstractNum w:abstractNumId="12">
     <w:nsid w:val="6BEF7130"/>
     <w:multiLevelType w:val="hybridMultilevel"/>
     <w:tmpl w:val="2D2C7550"/>
@@ -5249,7 +6220,7 @@
       </w:pPr>
     </w:lvl>
   </w:abstractNum>
-  <w:abstractNum w:abstractNumId="11">
+  <w:abstractNum w:abstractNumId="13">
     <w:nsid w:val="71D42F3A"/>
     <w:multiLevelType w:val="hybridMultilevel"/>
     <w:tmpl w:val="CE32E400"/>
@@ -5338,7 +6309,7 @@
       </w:pPr>
     </w:lvl>
   </w:abstractNum>
-  <w:abstractNum w:abstractNumId="12">
+  <w:abstractNum w:abstractNumId="14">
     <w:nsid w:val="79755D7D"/>
     <w:multiLevelType w:val="hybridMultilevel"/>
     <w:tmpl w:val="BA68D260"/>
@@ -5424,6 +6395,95 @@
       <w:lvlJc w:val="right"/>
       <w:pPr>
         <w:ind w:left="7200" w:hanging="180"/>
+      </w:pPr>
+    </w:lvl>
+  </w:abstractNum>
+  <w:abstractNum w:abstractNumId="15">
+    <w:nsid w:val="7F121E61"/>
+    <w:multiLevelType w:val="hybridMultilevel"/>
+    <w:tmpl w:val="B4AA561C"/>
+    <w:lvl w:ilvl="0" w:tplc="6B200644">
+      <w:start w:val="1"/>
+      <w:numFmt w:val="decimal"/>
+      <w:lvlText w:val="%1."/>
+      <w:lvlJc w:val="left"/>
+      <w:pPr>
+        <w:ind w:left="1080" w:hanging="360"/>
+      </w:pPr>
+      <w:rPr>
+        <w:rFonts w:hint="default"/>
+      </w:rPr>
+    </w:lvl>
+    <w:lvl w:ilvl="1" w:tplc="04090019">
+      <w:start w:val="1"/>
+      <w:numFmt w:val="lowerLetter"/>
+      <w:lvlText w:val="%2."/>
+      <w:lvlJc w:val="left"/>
+      <w:pPr>
+        <w:ind w:left="1800" w:hanging="360"/>
+      </w:pPr>
+    </w:lvl>
+    <w:lvl w:ilvl="2" w:tplc="0409001B" w:tentative="1">
+      <w:start w:val="1"/>
+      <w:numFmt w:val="lowerRoman"/>
+      <w:lvlText w:val="%3."/>
+      <w:lvlJc w:val="right"/>
+      <w:pPr>
+        <w:ind w:left="2520" w:hanging="180"/>
+      </w:pPr>
+    </w:lvl>
+    <w:lvl w:ilvl="3" w:tplc="0409000F" w:tentative="1">
+      <w:start w:val="1"/>
+      <w:numFmt w:val="decimal"/>
+      <w:lvlText w:val="%4."/>
+      <w:lvlJc w:val="left"/>
+      <w:pPr>
+        <w:ind w:left="3240" w:hanging="360"/>
+      </w:pPr>
+    </w:lvl>
+    <w:lvl w:ilvl="4" w:tplc="04090019" w:tentative="1">
+      <w:start w:val="1"/>
+      <w:numFmt w:val="lowerLetter"/>
+      <w:lvlText w:val="%5."/>
+      <w:lvlJc w:val="left"/>
+      <w:pPr>
+        <w:ind w:left="3960" w:hanging="360"/>
+      </w:pPr>
+    </w:lvl>
+    <w:lvl w:ilvl="5" w:tplc="0409001B" w:tentative="1">
+      <w:start w:val="1"/>
+      <w:numFmt w:val="lowerRoman"/>
+      <w:lvlText w:val="%6."/>
+      <w:lvlJc w:val="right"/>
+      <w:pPr>
+        <w:ind w:left="4680" w:hanging="180"/>
+      </w:pPr>
+    </w:lvl>
+    <w:lvl w:ilvl="6" w:tplc="0409000F" w:tentative="1">
+      <w:start w:val="1"/>
+      <w:numFmt w:val="decimal"/>
+      <w:lvlText w:val="%7."/>
+      <w:lvlJc w:val="left"/>
+      <w:pPr>
+        <w:ind w:left="5400" w:hanging="360"/>
+      </w:pPr>
+    </w:lvl>
+    <w:lvl w:ilvl="7" w:tplc="04090019" w:tentative="1">
+      <w:start w:val="1"/>
+      <w:numFmt w:val="lowerLetter"/>
+      <w:lvlText w:val="%8."/>
+      <w:lvlJc w:val="left"/>
+      <w:pPr>
+        <w:ind w:left="6120" w:hanging="360"/>
+      </w:pPr>
+    </w:lvl>
+    <w:lvl w:ilvl="8" w:tplc="0409001B" w:tentative="1">
+      <w:start w:val="1"/>
+      <w:numFmt w:val="lowerRoman"/>
+      <w:lvlText w:val="%9."/>
+      <w:lvlJc w:val="right"/>
+      <w:pPr>
+        <w:ind w:left="6840" w:hanging="180"/>
       </w:pPr>
     </w:lvl>
   </w:abstractNum>
@@ -5431,39 +6491,48 @@
     <w:abstractNumId w:val="1"/>
   </w:num>
   <w:num w:numId="2">
+    <w:abstractNumId w:val="5"/>
+  </w:num>
+  <w:num w:numId="3">
+    <w:abstractNumId w:val="10"/>
+  </w:num>
+  <w:num w:numId="4">
+    <w:abstractNumId w:val="3"/>
+  </w:num>
+  <w:num w:numId="5">
+    <w:abstractNumId w:val="13"/>
+  </w:num>
+  <w:num w:numId="6">
+    <w:abstractNumId w:val="11"/>
+  </w:num>
+  <w:num w:numId="7">
+    <w:abstractNumId w:val="9"/>
+  </w:num>
+  <w:num w:numId="8">
+    <w:abstractNumId w:val="7"/>
+  </w:num>
+  <w:num w:numId="9">
+    <w:abstractNumId w:val="14"/>
+  </w:num>
+  <w:num w:numId="10">
     <w:abstractNumId w:val="4"/>
   </w:num>
-  <w:num w:numId="3">
-    <w:abstractNumId w:val="8"/>
-  </w:num>
-  <w:num w:numId="4">
-    <w:abstractNumId w:val="2"/>
-  </w:num>
-  <w:num w:numId="5">
-    <w:abstractNumId w:val="11"/>
-  </w:num>
-  <w:num w:numId="6">
-    <w:abstractNumId w:val="9"/>
-  </w:num>
-  <w:num w:numId="7">
-    <w:abstractNumId w:val="7"/>
-  </w:num>
-  <w:num w:numId="8">
-    <w:abstractNumId w:val="5"/>
-  </w:num>
-  <w:num w:numId="9">
+  <w:num w:numId="11">
     <w:abstractNumId w:val="12"/>
-  </w:num>
-  <w:num w:numId="10">
-    <w:abstractNumId w:val="3"/>
-  </w:num>
-  <w:num w:numId="11">
-    <w:abstractNumId w:val="10"/>
   </w:num>
   <w:num w:numId="12">
     <w:abstractNumId w:val="0"/>
   </w:num>
   <w:num w:numId="13">
+    <w:abstractNumId w:val="8"/>
+  </w:num>
+  <w:num w:numId="14">
+    <w:abstractNumId w:val="2"/>
+  </w:num>
+  <w:num w:numId="15">
+    <w:abstractNumId w:val="15"/>
+  </w:num>
+  <w:num w:numId="16">
     <w:abstractNumId w:val="6"/>
   </w:num>
 </w:numbering>

</xml_diff>